<commit_message>
Fix all mistakes which were found by Almira
</commit_message>
<xml_diff>
--- a/Titles_inno/Шаблон диссертации для ГИА УИ.docx
+++ b/Titles_inno/Шаблон диссертации для ГИА УИ.docx
@@ -171,7 +171,15 @@
                 <w:szCs w:val="17"/>
                 <w:lang w:val="en-US" w:eastAsia="ru-RU"/>
               </w:rPr>
-              <w:t>Autonomous noncommercial organization of higher education  “</w:t>
+              <w:t xml:space="preserve">Autonomous noncommercial organization of higher </w:t>
+            </w:r>
+            <w:r>
+              <w:rPr>
+                <w:rFonts w:ascii="Arial Narrow" w:eastAsia="Times New Roman" w:hAnsi="Arial Narrow" w:cs="Arial"/>
+                <w:szCs w:val="17"/>
+                <w:lang w:val="en-US" w:eastAsia="ru-RU"/>
+              </w:rPr>
+              <w:t>education “</w:t>
             </w:r>
             <w:proofErr w:type="spellStart"/>
             <w:r>
@@ -648,7 +656,6 @@
           <w:bCs/>
           <w:sz w:val="28"/>
           <w:szCs w:val="28"/>
-          <w:lang w:val="en-US"/>
         </w:rPr>
       </w:pPr>
       <w:r>
@@ -668,7 +675,6 @@
           <w:bCs/>
           <w:sz w:val="28"/>
           <w:szCs w:val="28"/>
-          <w:lang w:val="en-US"/>
         </w:rPr>
         <w:t xml:space="preserve"> (</w:t>
       </w:r>
@@ -689,7 +695,6 @@
           <w:bCs/>
           <w:sz w:val="28"/>
           <w:szCs w:val="28"/>
-          <w:lang w:val="en-US"/>
         </w:rPr>
         <w:t xml:space="preserve">) </w:t>
       </w:r>
@@ -704,7 +709,6 @@
           <w:bCs/>
           <w:sz w:val="28"/>
           <w:szCs w:val="28"/>
-          <w:lang w:val="en-US"/>
         </w:rPr>
       </w:pPr>
       <w:r>
@@ -714,7 +718,6 @@
           <w:bCs/>
           <w:sz w:val="28"/>
           <w:szCs w:val="28"/>
-          <w:lang w:val="en-US"/>
         </w:rPr>
         <w:t>«</w:t>
       </w:r>
@@ -725,7 +728,6 @@
           <w:bCs/>
           <w:sz w:val="28"/>
           <w:szCs w:val="28"/>
-          <w:lang w:val="en-US"/>
         </w:rPr>
         <w:softHyphen/>
       </w:r>
@@ -736,7 +738,6 @@
           <w:bCs/>
           <w:sz w:val="28"/>
           <w:szCs w:val="28"/>
-          <w:lang w:val="en-US"/>
         </w:rPr>
         <w:softHyphen/>
       </w:r>
@@ -747,7 +748,6 @@
           <w:bCs/>
           <w:sz w:val="28"/>
           <w:szCs w:val="28"/>
-          <w:lang w:val="en-US"/>
         </w:rPr>
         <w:softHyphen/>
       </w:r>
@@ -758,7 +758,6 @@
           <w:bCs/>
           <w:sz w:val="28"/>
           <w:szCs w:val="28"/>
-          <w:lang w:val="en-US"/>
         </w:rPr>
         <w:softHyphen/>
       </w:r>
@@ -769,7 +768,6 @@
           <w:bCs/>
           <w:sz w:val="28"/>
           <w:szCs w:val="28"/>
-          <w:lang w:val="en-US"/>
         </w:rPr>
         <w:softHyphen/>
       </w:r>
@@ -780,7 +778,6 @@
           <w:bCs/>
           <w:sz w:val="28"/>
           <w:szCs w:val="28"/>
-          <w:lang w:val="en-US"/>
         </w:rPr>
         <w:softHyphen/>
       </w:r>
@@ -791,7 +788,6 @@
           <w:bCs/>
           <w:sz w:val="28"/>
           <w:szCs w:val="28"/>
-          <w:lang w:val="en-US"/>
         </w:rPr>
         <w:softHyphen/>
       </w:r>
@@ -802,7 +798,6 @@
           <w:bCs/>
           <w:sz w:val="28"/>
           <w:szCs w:val="28"/>
-          <w:lang w:val="en-US"/>
         </w:rPr>
         <w:softHyphen/>
       </w:r>
@@ -813,7 +808,6 @@
           <w:bCs/>
           <w:sz w:val="28"/>
           <w:szCs w:val="28"/>
-          <w:lang w:val="en-US"/>
         </w:rPr>
         <w:softHyphen/>
       </w:r>
@@ -824,7 +818,6 @@
           <w:bCs/>
           <w:sz w:val="28"/>
           <w:szCs w:val="28"/>
-          <w:lang w:val="en-US"/>
         </w:rPr>
         <w:softHyphen/>
       </w:r>
@@ -835,7 +828,6 @@
           <w:bCs/>
           <w:sz w:val="28"/>
           <w:szCs w:val="28"/>
-          <w:lang w:val="en-US"/>
         </w:rPr>
         <w:softHyphen/>
       </w:r>
@@ -846,7 +838,6 @@
           <w:bCs/>
           <w:sz w:val="28"/>
           <w:szCs w:val="28"/>
-          <w:lang w:val="en-US"/>
         </w:rPr>
         <w:softHyphen/>
       </w:r>
@@ -857,7 +848,6 @@
           <w:bCs/>
           <w:sz w:val="28"/>
           <w:szCs w:val="28"/>
-          <w:lang w:val="en-US"/>
         </w:rPr>
         <w:softHyphen/>
       </w:r>
@@ -868,7 +858,6 @@
           <w:bCs/>
           <w:sz w:val="28"/>
           <w:szCs w:val="28"/>
-          <w:lang w:val="en-US"/>
         </w:rPr>
         <w:softHyphen/>
       </w:r>
@@ -879,7 +868,6 @@
           <w:bCs/>
           <w:sz w:val="28"/>
           <w:szCs w:val="28"/>
-          <w:lang w:val="en-US"/>
         </w:rPr>
         <w:softHyphen/>
       </w:r>
@@ -890,7 +878,6 @@
           <w:bCs/>
           <w:sz w:val="28"/>
           <w:szCs w:val="28"/>
-          <w:lang w:val="en-US"/>
         </w:rPr>
         <w:softHyphen/>
       </w:r>
@@ -901,7 +888,6 @@
           <w:bCs/>
           <w:sz w:val="28"/>
           <w:szCs w:val="28"/>
-          <w:lang w:val="en-US"/>
         </w:rPr>
         <w:softHyphen/>
       </w:r>
@@ -912,7 +898,6 @@
           <w:bCs/>
           <w:sz w:val="28"/>
           <w:szCs w:val="28"/>
-          <w:lang w:val="en-US"/>
         </w:rPr>
         <w:softHyphen/>
       </w:r>
@@ -923,7 +908,6 @@
           <w:bCs/>
           <w:sz w:val="28"/>
           <w:szCs w:val="28"/>
-          <w:lang w:val="en-US"/>
         </w:rPr>
         <w:softHyphen/>
       </w:r>
@@ -934,7 +918,6 @@
           <w:bCs/>
           <w:sz w:val="28"/>
           <w:szCs w:val="28"/>
-          <w:lang w:val="en-US"/>
         </w:rPr>
         <w:softHyphen/>
       </w:r>
@@ -945,7 +928,6 @@
           <w:bCs/>
           <w:sz w:val="28"/>
           <w:szCs w:val="28"/>
-          <w:lang w:val="en-US"/>
         </w:rPr>
         <w:softHyphen/>
       </w:r>
@@ -956,7 +938,6 @@
           <w:bCs/>
           <w:sz w:val="28"/>
           <w:szCs w:val="28"/>
-          <w:lang w:val="en-US"/>
         </w:rPr>
         <w:softHyphen/>
       </w:r>
@@ -967,7 +948,6 @@
           <w:bCs/>
           <w:sz w:val="28"/>
           <w:szCs w:val="28"/>
-          <w:lang w:val="en-US"/>
         </w:rPr>
         <w:softHyphen/>
       </w:r>
@@ -978,7 +958,6 @@
           <w:bCs/>
           <w:sz w:val="28"/>
           <w:szCs w:val="28"/>
-          <w:lang w:val="en-US"/>
         </w:rPr>
         <w:softHyphen/>
       </w:r>
@@ -989,7 +968,6 @@
           <w:bCs/>
           <w:sz w:val="28"/>
           <w:szCs w:val="28"/>
-          <w:lang w:val="en-US"/>
         </w:rPr>
         <w:softHyphen/>
       </w:r>
@@ -1000,7 +978,6 @@
           <w:bCs/>
           <w:sz w:val="28"/>
           <w:szCs w:val="28"/>
-          <w:lang w:val="en-US"/>
         </w:rPr>
         <w:softHyphen/>
       </w:r>
@@ -1011,7 +988,6 @@
           <w:bCs/>
           <w:sz w:val="28"/>
           <w:szCs w:val="28"/>
-          <w:lang w:val="en-US"/>
         </w:rPr>
         <w:softHyphen/>
       </w:r>
@@ -1022,7 +998,6 @@
           <w:bCs/>
           <w:sz w:val="28"/>
           <w:szCs w:val="28"/>
-          <w:lang w:val="en-US"/>
         </w:rPr>
         <w:softHyphen/>
       </w:r>
@@ -1033,7 +1008,6 @@
           <w:bCs/>
           <w:sz w:val="28"/>
           <w:szCs w:val="28"/>
-          <w:lang w:val="en-US"/>
         </w:rPr>
         <w:softHyphen/>
       </w:r>
@@ -1044,7 +1018,6 @@
           <w:bCs/>
           <w:sz w:val="28"/>
           <w:szCs w:val="28"/>
-          <w:lang w:val="en-US"/>
         </w:rPr>
         <w:softHyphen/>
       </w:r>
@@ -1055,7 +1028,6 @@
           <w:bCs/>
           <w:sz w:val="28"/>
           <w:szCs w:val="28"/>
-          <w:lang w:val="en-US"/>
         </w:rPr>
         <w:softHyphen/>
       </w:r>
@@ -1066,7 +1038,6 @@
           <w:bCs/>
           <w:sz w:val="28"/>
           <w:szCs w:val="28"/>
-          <w:lang w:val="en-US"/>
         </w:rPr>
         <w:softHyphen/>
       </w:r>
@@ -1077,7 +1048,6 @@
           <w:bCs/>
           <w:sz w:val="28"/>
           <w:szCs w:val="28"/>
-          <w:lang w:val="en-US"/>
         </w:rPr>
         <w:softHyphen/>
       </w:r>
@@ -1088,7 +1058,6 @@
           <w:bCs/>
           <w:sz w:val="28"/>
           <w:szCs w:val="28"/>
-          <w:lang w:val="en-US"/>
         </w:rPr>
         <w:softHyphen/>
       </w:r>
@@ -1099,7 +1068,6 @@
           <w:bCs/>
           <w:sz w:val="28"/>
           <w:szCs w:val="28"/>
-          <w:lang w:val="en-US"/>
         </w:rPr>
         <w:softHyphen/>
       </w:r>
@@ -1110,7 +1078,6 @@
           <w:bCs/>
           <w:sz w:val="28"/>
           <w:szCs w:val="28"/>
-          <w:lang w:val="en-US"/>
         </w:rPr>
         <w:softHyphen/>
       </w:r>
@@ -1121,7 +1088,6 @@
           <w:bCs/>
           <w:sz w:val="28"/>
           <w:szCs w:val="28"/>
-          <w:lang w:val="en-US"/>
         </w:rPr>
         <w:softHyphen/>
       </w:r>
@@ -1132,7 +1098,6 @@
           <w:bCs/>
           <w:sz w:val="28"/>
           <w:szCs w:val="28"/>
-          <w:lang w:val="en-US"/>
         </w:rPr>
         <w:softHyphen/>
       </w:r>
@@ -1143,7 +1108,6 @@
           <w:bCs/>
           <w:sz w:val="28"/>
           <w:szCs w:val="28"/>
-          <w:lang w:val="en-US"/>
         </w:rPr>
         <w:softHyphen/>
       </w:r>
@@ -1154,7 +1118,6 @@
           <w:bCs/>
           <w:sz w:val="28"/>
           <w:szCs w:val="28"/>
-          <w:lang w:val="en-US"/>
         </w:rPr>
         <w:softHyphen/>
       </w:r>
@@ -1175,7 +1138,6 @@
           <w:bCs/>
           <w:sz w:val="28"/>
           <w:szCs w:val="28"/>
-          <w:lang w:val="en-US"/>
         </w:rPr>
         <w:softHyphen/>
       </w:r>
@@ -1186,7 +1148,6 @@
           <w:bCs/>
           <w:sz w:val="28"/>
           <w:szCs w:val="28"/>
-          <w:lang w:val="en-US"/>
         </w:rPr>
         <w:softHyphen/>
       </w:r>
@@ -1197,7 +1158,6 @@
           <w:bCs/>
           <w:sz w:val="28"/>
           <w:szCs w:val="28"/>
-          <w:lang w:val="en-US"/>
         </w:rPr>
         <w:softHyphen/>
       </w:r>
@@ -1208,7 +1168,6 @@
           <w:bCs/>
           <w:sz w:val="28"/>
           <w:szCs w:val="28"/>
-          <w:lang w:val="en-US"/>
         </w:rPr>
         <w:softHyphen/>
       </w:r>
@@ -1219,7 +1178,6 @@
           <w:bCs/>
           <w:sz w:val="28"/>
           <w:szCs w:val="28"/>
-          <w:lang w:val="en-US"/>
         </w:rPr>
         <w:softHyphen/>
       </w:r>
@@ -1230,7 +1188,6 @@
           <w:bCs/>
           <w:sz w:val="28"/>
           <w:szCs w:val="28"/>
-          <w:lang w:val="en-US"/>
         </w:rPr>
         <w:softHyphen/>
       </w:r>
@@ -1241,7 +1198,6 @@
           <w:bCs/>
           <w:sz w:val="28"/>
           <w:szCs w:val="28"/>
-          <w:lang w:val="en-US"/>
         </w:rPr>
         <w:softHyphen/>
       </w:r>
@@ -1252,7 +1208,6 @@
           <w:bCs/>
           <w:sz w:val="28"/>
           <w:szCs w:val="28"/>
-          <w:lang w:val="en-US"/>
         </w:rPr>
         <w:softHyphen/>
       </w:r>
@@ -1263,7 +1218,6 @@
           <w:bCs/>
           <w:sz w:val="28"/>
           <w:szCs w:val="28"/>
-          <w:lang w:val="en-US"/>
         </w:rPr>
         <w:softHyphen/>
       </w:r>
@@ -1274,7 +1228,6 @@
           <w:bCs/>
           <w:sz w:val="28"/>
           <w:szCs w:val="28"/>
-          <w:lang w:val="en-US"/>
         </w:rPr>
         <w:softHyphen/>
       </w:r>
@@ -1285,7 +1238,6 @@
           <w:bCs/>
           <w:sz w:val="28"/>
           <w:szCs w:val="28"/>
-          <w:lang w:val="en-US"/>
         </w:rPr>
         <w:softHyphen/>
       </w:r>
@@ -1296,7 +1248,6 @@
           <w:bCs/>
           <w:sz w:val="28"/>
           <w:szCs w:val="28"/>
-          <w:lang w:val="en-US"/>
         </w:rPr>
         <w:softHyphen/>
       </w:r>
@@ -1307,7 +1258,6 @@
           <w:bCs/>
           <w:sz w:val="28"/>
           <w:szCs w:val="28"/>
-          <w:lang w:val="en-US"/>
         </w:rPr>
         <w:softHyphen/>
       </w:r>
@@ -1318,7 +1268,6 @@
           <w:bCs/>
           <w:sz w:val="28"/>
           <w:szCs w:val="28"/>
-          <w:lang w:val="en-US"/>
         </w:rPr>
         <w:softHyphen/>
       </w:r>
@@ -1329,7 +1278,6 @@
           <w:bCs/>
           <w:sz w:val="28"/>
           <w:szCs w:val="28"/>
-          <w:lang w:val="en-US"/>
         </w:rPr>
         <w:softHyphen/>
       </w:r>
@@ -1340,7 +1288,6 @@
           <w:bCs/>
           <w:sz w:val="28"/>
           <w:szCs w:val="28"/>
-          <w:lang w:val="en-US"/>
         </w:rPr>
         <w:softHyphen/>
       </w:r>
@@ -1351,7 +1298,6 @@
           <w:bCs/>
           <w:sz w:val="28"/>
           <w:szCs w:val="28"/>
-          <w:lang w:val="en-US"/>
         </w:rPr>
         <w:softHyphen/>
       </w:r>
@@ -1362,7 +1308,6 @@
           <w:bCs/>
           <w:sz w:val="28"/>
           <w:szCs w:val="28"/>
-          <w:lang w:val="en-US"/>
         </w:rPr>
         <w:softHyphen/>
       </w:r>
@@ -1373,7 +1318,6 @@
           <w:bCs/>
           <w:sz w:val="28"/>
           <w:szCs w:val="28"/>
-          <w:lang w:val="en-US"/>
         </w:rPr>
         <w:softHyphen/>
       </w:r>
@@ -1384,7 +1328,6 @@
           <w:bCs/>
           <w:sz w:val="28"/>
           <w:szCs w:val="28"/>
-          <w:lang w:val="en-US"/>
         </w:rPr>
         <w:softHyphen/>
         <w:t>»</w:t>
@@ -1439,7 +1382,6 @@
         </w:rPr>
         <w:t>«</w:t>
       </w:r>
-      <w:proofErr w:type="spellStart"/>
       <w:r>
         <w:rPr>
           <w:rFonts w:ascii="Times New Roman" w:eastAsia="Arial Narrow,Times New Roman" w:hAnsi="Times New Roman" w:cs="Times New Roman"/>
@@ -1447,10 +1389,10 @@
           <w:bCs/>
           <w:sz w:val="28"/>
           <w:szCs w:val="28"/>
+          <w:lang w:val="en-US"/>
         </w:rPr>
         <w:t>Theoretical</w:t>
       </w:r>
-      <w:proofErr w:type="spellEnd"/>
       <w:r>
         <w:rPr>
           <w:rFonts w:ascii="Times New Roman" w:eastAsia="Arial Narrow,Times New Roman" w:hAnsi="Times New Roman" w:cs="Times New Roman"/>
@@ -1732,7 +1674,7 @@
     <w:tbl>
       <w:tblPr>
         <w:tblStyle w:val="4"/>
-        <w:tblW w:w="9499" w:type="dxa"/>
+        <w:tblW w:w="9356" w:type="dxa"/>
         <w:tblBorders>
           <w:top w:val="none" w:sz="0" w:space="0" w:color="auto"/>
           <w:left w:val="none" w:sz="0" w:space="0" w:color="auto"/>
@@ -1747,7 +1689,7 @@
         <w:gridCol w:w="3261"/>
         <w:gridCol w:w="3864"/>
         <w:gridCol w:w="262"/>
-        <w:gridCol w:w="2112"/>
+        <w:gridCol w:w="1969"/>
       </w:tblGrid>
       <w:tr>
         <w:tc>
@@ -1840,8 +1782,8 @@
               <w:rPr>
                 <w:rFonts w:ascii="Times New Roman" w:hAnsi="Times New Roman" w:cs="Times New Roman"/>
                 <w:b/>
-                <w:sz w:val="24"/>
-                <w:szCs w:val="24"/>
+                <w:sz w:val="28"/>
+                <w:szCs w:val="28"/>
                 <w:lang w:val="en-US"/>
               </w:rPr>
             </w:pPr>
@@ -1849,8 +1791,8 @@
               <w:rPr>
                 <w:rFonts w:ascii="Times New Roman" w:hAnsi="Times New Roman" w:cs="Times New Roman"/>
                 <w:b/>
-                <w:sz w:val="24"/>
-                <w:szCs w:val="24"/>
+                <w:sz w:val="28"/>
+                <w:szCs w:val="28"/>
                 <w:lang w:val="en-US"/>
               </w:rPr>
               <w:t xml:space="preserve">Буличев Олег </w:t>
@@ -1860,8 +1802,8 @@
               <w:rPr>
                 <w:rFonts w:ascii="Times New Roman" w:hAnsi="Times New Roman" w:cs="Times New Roman"/>
                 <w:b/>
-                <w:sz w:val="24"/>
-                <w:szCs w:val="24"/>
+                <w:sz w:val="28"/>
+                <w:szCs w:val="28"/>
                 <w:lang w:val="en-US"/>
               </w:rPr>
               <w:t>Викторович</w:t>
@@ -1903,7 +1845,7 @@
         </w:tc>
         <w:tc>
           <w:tcPr>
-            <w:tcW w:w="2112" w:type="dxa"/>
+            <w:tcW w:w="1969" w:type="dxa"/>
             <w:tcBorders>
               <w:top w:val="single" w:sz="4" w:space="0" w:color="auto"/>
               <w:left w:val="single" w:sz="4" w:space="0" w:color="auto"/>
@@ -2013,7 +1955,7 @@
         </w:tc>
         <w:tc>
           <w:tcPr>
-            <w:tcW w:w="2112" w:type="dxa"/>
+            <w:tcW w:w="1969" w:type="dxa"/>
             <w:tcBorders>
               <w:top w:val="single" w:sz="4" w:space="0" w:color="auto"/>
               <w:bottom w:val="single" w:sz="4" w:space="0" w:color="auto"/>
@@ -2099,8 +2041,8 @@
               <w:rPr>
                 <w:rFonts w:ascii="Times New Roman" w:hAnsi="Times New Roman" w:cs="Times New Roman"/>
                 <w:b/>
-                <w:sz w:val="24"/>
-                <w:szCs w:val="24"/>
+                <w:sz w:val="28"/>
+                <w:szCs w:val="28"/>
               </w:rPr>
               <w:t>Малолетов</w:t>
             </w:r>
@@ -2109,8 +2051,8 @@
               <w:rPr>
                 <w:rFonts w:ascii="Times New Roman" w:hAnsi="Times New Roman" w:cs="Times New Roman"/>
                 <w:b/>
-                <w:sz w:val="24"/>
-                <w:szCs w:val="24"/>
+                <w:sz w:val="28"/>
+                <w:szCs w:val="28"/>
               </w:rPr>
               <w:t xml:space="preserve"> Александр Васильевич</w:t>
             </w:r>
@@ -2138,7 +2080,7 @@
         </w:tc>
         <w:tc>
           <w:tcPr>
-            <w:tcW w:w="2112" w:type="dxa"/>
+            <w:tcW w:w="1969" w:type="dxa"/>
             <w:tcBorders>
               <w:top w:val="single" w:sz="4" w:space="0" w:color="auto"/>
               <w:left w:val="single" w:sz="4" w:space="0" w:color="auto"/>
@@ -2247,7 +2189,7 @@
         </w:tc>
         <w:tc>
           <w:tcPr>
-            <w:tcW w:w="2112" w:type="dxa"/>
+            <w:tcW w:w="1969" w:type="dxa"/>
             <w:tcBorders>
               <w:top w:val="single" w:sz="4" w:space="0" w:color="auto"/>
             </w:tcBorders>
@@ -2460,6 +2402,506 @@
         </w:rPr>
         <w:t>……</w:t>
       </w:r>
+      <w:proofErr w:type="gramStart"/>
+      <w:r>
+        <w:rPr>
+          <w:rFonts w:ascii="Times New Roman" w:hAnsi="Times New Roman" w:cs="Times New Roman"/>
+          <w:sz w:val="28"/>
+          <w:szCs w:val="28"/>
+        </w:rPr>
+        <w:t>…….</w:t>
+      </w:r>
+      <w:proofErr w:type="gramEnd"/>
+      <w:r>
+        <w:rPr>
+          <w:rFonts w:ascii="Times New Roman" w:hAnsi="Times New Roman" w:cs="Times New Roman"/>
+          <w:sz w:val="28"/>
+          <w:szCs w:val="28"/>
+        </w:rPr>
+        <w:t>.</w:t>
+      </w:r>
+      <w:r>
+        <w:rPr>
+          <w:rFonts w:ascii="Times New Roman" w:hAnsi="Times New Roman" w:cs="Times New Roman"/>
+          <w:sz w:val="28"/>
+          <w:szCs w:val="28"/>
+        </w:rPr>
+        <w:t>3</w:t>
+      </w:r>
+    </w:p>
+    <w:p>
+      <w:pPr>
+        <w:spacing w:after="0" w:line="360" w:lineRule="auto"/>
+        <w:jc w:val="both"/>
+        <w:rPr>
+          <w:rFonts w:ascii="Times New Roman" w:hAnsi="Times New Roman" w:cs="Times New Roman"/>
+          <w:sz w:val="28"/>
+          <w:szCs w:val="28"/>
+        </w:rPr>
+      </w:pPr>
+      <w:r>
+        <w:rPr>
+          <w:rFonts w:ascii="Times New Roman" w:hAnsi="Times New Roman" w:cs="Times New Roman"/>
+          <w:sz w:val="28"/>
+          <w:szCs w:val="28"/>
+        </w:rPr>
+        <w:t xml:space="preserve">1. </w:t>
+      </w:r>
+      <w:r>
+        <w:rPr>
+          <w:rFonts w:ascii="Times New Roman" w:hAnsi="Times New Roman" w:cs="Times New Roman"/>
+          <w:i/>
+          <w:iCs/>
+          <w:sz w:val="28"/>
+          <w:szCs w:val="28"/>
+        </w:rPr>
+        <w:t xml:space="preserve">ТЕОРЕТИЧЕСКАЯ </w:t>
+      </w:r>
+      <w:r>
+        <w:rPr>
+          <w:rFonts w:ascii="Times New Roman" w:hAnsi="Times New Roman" w:cs="Times New Roman"/>
+          <w:i/>
+          <w:iCs/>
+          <w:sz w:val="28"/>
+          <w:szCs w:val="28"/>
+        </w:rPr>
+        <w:t>ГЛАВА</w:t>
+      </w:r>
+      <w:r>
+        <w:rPr>
+          <w:rFonts w:ascii="Times New Roman" w:hAnsi="Times New Roman" w:cs="Times New Roman"/>
+          <w:sz w:val="28"/>
+          <w:szCs w:val="28"/>
+        </w:rPr>
+        <w:t xml:space="preserve"> …......</w:t>
+      </w:r>
+      <w:r>
+        <w:rPr>
+          <w:rFonts w:ascii="Times New Roman" w:hAnsi="Times New Roman" w:cs="Times New Roman"/>
+          <w:sz w:val="28"/>
+          <w:szCs w:val="28"/>
+        </w:rPr>
+        <w:t>………………………………………….</w:t>
+      </w:r>
+      <w:r>
+        <w:rPr>
+          <w:rFonts w:ascii="Times New Roman" w:hAnsi="Times New Roman" w:cs="Times New Roman"/>
+          <w:sz w:val="28"/>
+          <w:szCs w:val="28"/>
+        </w:rPr>
+        <w:t>..</w:t>
+      </w:r>
+      <w:r>
+        <w:rPr>
+          <w:rFonts w:ascii="Times New Roman" w:hAnsi="Times New Roman" w:cs="Times New Roman"/>
+          <w:sz w:val="28"/>
+          <w:szCs w:val="28"/>
+        </w:rPr>
+        <w:t>..........</w:t>
+      </w:r>
+      <w:r>
+        <w:rPr>
+          <w:rFonts w:ascii="Times New Roman" w:hAnsi="Times New Roman" w:cs="Times New Roman"/>
+          <w:sz w:val="28"/>
+          <w:szCs w:val="28"/>
+        </w:rPr>
+        <w:t>10</w:t>
+      </w:r>
+    </w:p>
+    <w:p>
+      <w:pPr>
+        <w:spacing w:after="0" w:line="360" w:lineRule="auto"/>
+        <w:jc w:val="both"/>
+        <w:rPr>
+          <w:rFonts w:ascii="Times New Roman" w:hAnsi="Times New Roman" w:cs="Times New Roman"/>
+          <w:sz w:val="28"/>
+          <w:szCs w:val="28"/>
+        </w:rPr>
+      </w:pPr>
+      <w:r>
+        <w:rPr>
+          <w:rFonts w:ascii="Times New Roman" w:hAnsi="Times New Roman" w:cs="Times New Roman"/>
+          <w:sz w:val="28"/>
+          <w:szCs w:val="28"/>
+        </w:rPr>
+        <w:t xml:space="preserve">1.1. </w:t>
+      </w:r>
+      <w:r>
+        <w:rPr>
+          <w:rFonts w:ascii="Times New Roman" w:hAnsi="Times New Roman" w:cs="Times New Roman"/>
+          <w:i/>
+          <w:iCs/>
+          <w:sz w:val="28"/>
+          <w:szCs w:val="28"/>
+        </w:rPr>
+        <w:t>Первый параграф первой главы</w:t>
+      </w:r>
+      <w:r>
+        <w:rPr>
+          <w:rFonts w:ascii="Times New Roman" w:hAnsi="Times New Roman" w:cs="Times New Roman"/>
+          <w:sz w:val="28"/>
+          <w:szCs w:val="28"/>
+        </w:rPr>
+        <w:t>……………………………………………</w:t>
+      </w:r>
+      <w:proofErr w:type="gramStart"/>
+      <w:r>
+        <w:rPr>
+          <w:rFonts w:ascii="Times New Roman" w:hAnsi="Times New Roman" w:cs="Times New Roman"/>
+          <w:sz w:val="28"/>
+          <w:szCs w:val="28"/>
+        </w:rPr>
+        <w:t>…….</w:t>
+      </w:r>
+      <w:proofErr w:type="gramEnd"/>
+      <w:r>
+        <w:rPr>
+          <w:rFonts w:ascii="Times New Roman" w:hAnsi="Times New Roman" w:cs="Times New Roman"/>
+          <w:sz w:val="28"/>
+          <w:szCs w:val="28"/>
+        </w:rPr>
+        <w:t>10</w:t>
+      </w:r>
+    </w:p>
+    <w:p>
+      <w:pPr>
+        <w:spacing w:after="0" w:line="360" w:lineRule="auto"/>
+        <w:jc w:val="both"/>
+        <w:rPr>
+          <w:rFonts w:ascii="Times New Roman" w:hAnsi="Times New Roman" w:cs="Times New Roman"/>
+          <w:sz w:val="28"/>
+          <w:szCs w:val="28"/>
+        </w:rPr>
+      </w:pPr>
+      <w:r>
+        <w:rPr>
+          <w:rFonts w:ascii="Times New Roman" w:hAnsi="Times New Roman" w:cs="Times New Roman"/>
+          <w:sz w:val="28"/>
+          <w:szCs w:val="28"/>
+        </w:rPr>
+        <w:t xml:space="preserve">1.2. </w:t>
+      </w:r>
+      <w:r>
+        <w:rPr>
+          <w:rFonts w:ascii="Times New Roman" w:hAnsi="Times New Roman" w:cs="Times New Roman"/>
+          <w:i/>
+          <w:iCs/>
+          <w:sz w:val="28"/>
+          <w:szCs w:val="28"/>
+        </w:rPr>
+        <w:t>Второй параграф первой главы</w:t>
+      </w:r>
+      <w:r>
+        <w:rPr>
+          <w:rFonts w:ascii="Times New Roman" w:hAnsi="Times New Roman" w:cs="Times New Roman"/>
+          <w:sz w:val="28"/>
+          <w:szCs w:val="28"/>
+        </w:rPr>
+        <w:t>……………………………………………</w:t>
+      </w:r>
+      <w:proofErr w:type="gramStart"/>
+      <w:r>
+        <w:rPr>
+          <w:rFonts w:ascii="Times New Roman" w:hAnsi="Times New Roman" w:cs="Times New Roman"/>
+          <w:sz w:val="28"/>
+          <w:szCs w:val="28"/>
+        </w:rPr>
+        <w:t>…….</w:t>
+      </w:r>
+      <w:proofErr w:type="gramEnd"/>
+      <w:r>
+        <w:rPr>
+          <w:rFonts w:ascii="Times New Roman" w:hAnsi="Times New Roman" w:cs="Times New Roman"/>
+          <w:sz w:val="28"/>
+          <w:szCs w:val="28"/>
+        </w:rPr>
+        <w:t xml:space="preserve">36 </w:t>
+      </w:r>
+    </w:p>
+    <w:p>
+      <w:pPr>
+        <w:spacing w:after="0" w:line="360" w:lineRule="auto"/>
+        <w:jc w:val="both"/>
+        <w:rPr>
+          <w:rFonts w:ascii="Times New Roman" w:hAnsi="Times New Roman" w:cs="Times New Roman"/>
+          <w:sz w:val="28"/>
+          <w:szCs w:val="28"/>
+        </w:rPr>
+      </w:pPr>
+      <w:r>
+        <w:rPr>
+          <w:rFonts w:ascii="Times New Roman" w:hAnsi="Times New Roman" w:cs="Times New Roman"/>
+          <w:sz w:val="28"/>
+          <w:szCs w:val="28"/>
+        </w:rPr>
+        <w:t>1.3. …………………….</w:t>
+      </w:r>
+    </w:p>
+    <w:p>
+      <w:pPr>
+        <w:spacing w:after="0" w:line="360" w:lineRule="auto"/>
+        <w:jc w:val="both"/>
+        <w:rPr>
+          <w:rFonts w:ascii="Times New Roman" w:hAnsi="Times New Roman" w:cs="Times New Roman"/>
+          <w:sz w:val="28"/>
+          <w:szCs w:val="28"/>
+        </w:rPr>
+      </w:pPr>
+      <w:r>
+        <w:rPr>
+          <w:rFonts w:ascii="Times New Roman" w:hAnsi="Times New Roman" w:cs="Times New Roman"/>
+          <w:sz w:val="28"/>
+          <w:szCs w:val="28"/>
+        </w:rPr>
+        <w:t>2. ПРАКТИЧЕСКАЯ ГЛАВА…………………………………………………...</w:t>
+      </w:r>
+      <w:r>
+        <w:rPr>
+          <w:rFonts w:ascii="Times New Roman" w:hAnsi="Times New Roman" w:cs="Times New Roman"/>
+          <w:sz w:val="28"/>
+          <w:szCs w:val="28"/>
+        </w:rPr>
+        <w:t>........</w:t>
+      </w:r>
+      <w:r>
+        <w:rPr>
+          <w:rFonts w:ascii="Times New Roman" w:hAnsi="Times New Roman" w:cs="Times New Roman"/>
+          <w:sz w:val="28"/>
+          <w:szCs w:val="28"/>
+        </w:rPr>
+        <w:t>60</w:t>
+      </w:r>
+    </w:p>
+    <w:p>
+      <w:pPr>
+        <w:spacing w:after="0" w:line="360" w:lineRule="auto"/>
+        <w:jc w:val="both"/>
+        <w:rPr>
+          <w:rFonts w:ascii="Times New Roman" w:hAnsi="Times New Roman" w:cs="Times New Roman"/>
+          <w:sz w:val="28"/>
+          <w:szCs w:val="28"/>
+        </w:rPr>
+      </w:pPr>
+      <w:r>
+        <w:rPr>
+          <w:rFonts w:ascii="Times New Roman" w:hAnsi="Times New Roman" w:cs="Times New Roman"/>
+          <w:sz w:val="28"/>
+          <w:szCs w:val="28"/>
+        </w:rPr>
+        <w:t xml:space="preserve">2.1. </w:t>
+      </w:r>
+      <w:r>
+        <w:rPr>
+          <w:rFonts w:ascii="Times New Roman" w:hAnsi="Times New Roman" w:cs="Times New Roman"/>
+          <w:i/>
+          <w:iCs/>
+          <w:sz w:val="28"/>
+          <w:szCs w:val="28"/>
+        </w:rPr>
+        <w:t>Первый параграф второй главы</w:t>
+      </w:r>
+      <w:r>
+        <w:rPr>
+          <w:rFonts w:ascii="Times New Roman" w:hAnsi="Times New Roman" w:cs="Times New Roman"/>
+          <w:sz w:val="28"/>
+          <w:szCs w:val="28"/>
+        </w:rPr>
+        <w:t>……………………………………………</w:t>
+      </w:r>
+      <w:r>
+        <w:rPr>
+          <w:rFonts w:ascii="Times New Roman" w:hAnsi="Times New Roman" w:cs="Times New Roman"/>
+          <w:sz w:val="28"/>
+          <w:szCs w:val="28"/>
+        </w:rPr>
+        <w:t>……</w:t>
+      </w:r>
+      <w:r>
+        <w:rPr>
+          <w:rFonts w:ascii="Times New Roman" w:hAnsi="Times New Roman" w:cs="Times New Roman"/>
+          <w:sz w:val="28"/>
+          <w:szCs w:val="28"/>
+        </w:rPr>
+        <w:t>60</w:t>
+      </w:r>
+    </w:p>
+    <w:p>
+      <w:pPr>
+        <w:spacing w:after="0" w:line="360" w:lineRule="auto"/>
+        <w:jc w:val="both"/>
+        <w:rPr>
+          <w:rFonts w:ascii="Times New Roman" w:hAnsi="Times New Roman" w:cs="Times New Roman"/>
+          <w:sz w:val="28"/>
+          <w:szCs w:val="28"/>
+        </w:rPr>
+      </w:pPr>
+      <w:r>
+        <w:rPr>
+          <w:rFonts w:ascii="Times New Roman" w:hAnsi="Times New Roman" w:cs="Times New Roman"/>
+          <w:sz w:val="28"/>
+          <w:szCs w:val="28"/>
+        </w:rPr>
+        <w:t xml:space="preserve">2.2. </w:t>
+      </w:r>
+      <w:r>
+        <w:rPr>
+          <w:rFonts w:ascii="Times New Roman" w:hAnsi="Times New Roman" w:cs="Times New Roman"/>
+          <w:i/>
+          <w:iCs/>
+          <w:sz w:val="28"/>
+          <w:szCs w:val="28"/>
+        </w:rPr>
+        <w:t>Второй параграф второй главы</w:t>
+      </w:r>
+      <w:r>
+        <w:rPr>
+          <w:rFonts w:ascii="Times New Roman" w:hAnsi="Times New Roman" w:cs="Times New Roman"/>
+          <w:sz w:val="28"/>
+          <w:szCs w:val="28"/>
+        </w:rPr>
+        <w:t>……………………………………………</w:t>
+      </w:r>
+      <w:r>
+        <w:rPr>
+          <w:rFonts w:ascii="Times New Roman" w:hAnsi="Times New Roman" w:cs="Times New Roman"/>
+          <w:sz w:val="28"/>
+          <w:szCs w:val="28"/>
+        </w:rPr>
+        <w:t>……</w:t>
+      </w:r>
+      <w:r>
+        <w:rPr>
+          <w:rFonts w:ascii="Times New Roman" w:hAnsi="Times New Roman" w:cs="Times New Roman"/>
+          <w:sz w:val="28"/>
+          <w:szCs w:val="28"/>
+        </w:rPr>
+        <w:t>73</w:t>
+      </w:r>
+    </w:p>
+    <w:p>
+      <w:pPr>
+        <w:spacing w:after="0" w:line="360" w:lineRule="auto"/>
+        <w:jc w:val="both"/>
+        <w:rPr>
+          <w:rFonts w:ascii="Times New Roman" w:hAnsi="Times New Roman" w:cs="Times New Roman"/>
+          <w:sz w:val="28"/>
+          <w:szCs w:val="28"/>
+        </w:rPr>
+      </w:pPr>
+      <w:r>
+        <w:rPr>
+          <w:rFonts w:ascii="Times New Roman" w:hAnsi="Times New Roman" w:cs="Times New Roman"/>
+          <w:sz w:val="28"/>
+          <w:szCs w:val="28"/>
+        </w:rPr>
+        <w:t>2.3. ………….</w:t>
+      </w:r>
+    </w:p>
+    <w:p>
+      <w:pPr>
+        <w:spacing w:after="0" w:line="360" w:lineRule="auto"/>
+        <w:jc w:val="both"/>
+        <w:rPr>
+          <w:rFonts w:ascii="Times New Roman" w:hAnsi="Times New Roman" w:cs="Times New Roman"/>
+          <w:sz w:val="28"/>
+          <w:szCs w:val="28"/>
+        </w:rPr>
+      </w:pPr>
+      <w:r>
+        <w:rPr>
+          <w:rFonts w:ascii="Times New Roman" w:hAnsi="Times New Roman" w:cs="Times New Roman"/>
+          <w:sz w:val="28"/>
+          <w:szCs w:val="28"/>
+        </w:rPr>
+        <w:t>2.4. ……</w:t>
+      </w:r>
+      <w:proofErr w:type="gramStart"/>
+      <w:r>
+        <w:rPr>
+          <w:rFonts w:ascii="Times New Roman" w:hAnsi="Times New Roman" w:cs="Times New Roman"/>
+          <w:sz w:val="28"/>
+          <w:szCs w:val="28"/>
+        </w:rPr>
+        <w:t>…….</w:t>
+      </w:r>
+      <w:proofErr w:type="gramEnd"/>
+      <w:r>
+        <w:rPr>
+          <w:rFonts w:ascii="Times New Roman" w:hAnsi="Times New Roman" w:cs="Times New Roman"/>
+          <w:sz w:val="28"/>
+          <w:szCs w:val="28"/>
+        </w:rPr>
+        <w:t>.</w:t>
+      </w:r>
+    </w:p>
+    <w:p>
+      <w:pPr>
+        <w:spacing w:after="0" w:line="360" w:lineRule="auto"/>
+        <w:jc w:val="both"/>
+        <w:rPr>
+          <w:rFonts w:ascii="Times New Roman" w:hAnsi="Times New Roman" w:cs="Times New Roman"/>
+          <w:sz w:val="28"/>
+          <w:szCs w:val="28"/>
+        </w:rPr>
+      </w:pPr>
+      <w:r>
+        <w:rPr>
+          <w:rFonts w:ascii="Times New Roman" w:hAnsi="Times New Roman" w:cs="Times New Roman"/>
+          <w:sz w:val="28"/>
+          <w:szCs w:val="28"/>
+        </w:rPr>
+        <w:t>3. ТРЕТЬЯ ГЛАВА (</w:t>
+      </w:r>
+      <w:r>
+        <w:rPr>
+          <w:rFonts w:ascii="Times New Roman" w:hAnsi="Times New Roman" w:cs="Times New Roman"/>
+          <w:sz w:val="28"/>
+          <w:szCs w:val="28"/>
+        </w:rPr>
+        <w:t xml:space="preserve">при </w:t>
+      </w:r>
+      <w:proofErr w:type="gramStart"/>
+      <w:r>
+        <w:rPr>
+          <w:rFonts w:ascii="Times New Roman" w:hAnsi="Times New Roman" w:cs="Times New Roman"/>
+          <w:sz w:val="28"/>
+          <w:szCs w:val="28"/>
+        </w:rPr>
+        <w:t>наличии</w:t>
+      </w:r>
+      <w:r>
+        <w:rPr>
+          <w:rFonts w:ascii="Times New Roman" w:hAnsi="Times New Roman" w:cs="Times New Roman"/>
+          <w:sz w:val="28"/>
+          <w:szCs w:val="28"/>
+        </w:rPr>
+        <w:t>)</w:t>
+      </w:r>
+      <w:r>
+        <w:rPr>
+          <w:rFonts w:ascii="Times New Roman" w:hAnsi="Times New Roman" w:cs="Times New Roman"/>
+          <w:sz w:val="28"/>
+          <w:szCs w:val="28"/>
+        </w:rPr>
+        <w:t>…</w:t>
+      </w:r>
+      <w:proofErr w:type="gramEnd"/>
+      <w:r>
+        <w:rPr>
+          <w:rFonts w:ascii="Times New Roman" w:hAnsi="Times New Roman" w:cs="Times New Roman"/>
+          <w:sz w:val="28"/>
+          <w:szCs w:val="28"/>
+        </w:rPr>
+        <w:t>…</w:t>
+      </w:r>
+      <w:r>
+        <w:rPr>
+          <w:rFonts w:ascii="Times New Roman" w:hAnsi="Times New Roman" w:cs="Times New Roman"/>
+          <w:sz w:val="28"/>
+          <w:szCs w:val="28"/>
+        </w:rPr>
+        <w:t>………………………………………</w:t>
+      </w:r>
       <w:r>
         <w:rPr>
           <w:rFonts w:ascii="Times New Roman" w:hAnsi="Times New Roman" w:cs="Times New Roman"/>
@@ -2474,124 +2916,253 @@
           <w:sz w:val="28"/>
           <w:szCs w:val="28"/>
         </w:rPr>
-        <w:t>3</w:t>
-      </w:r>
-    </w:p>
-    <w:p>
-      <w:pPr>
-        <w:spacing w:after="0" w:line="360" w:lineRule="auto"/>
-        <w:jc w:val="both"/>
-        <w:rPr>
-          <w:rFonts w:ascii="Times New Roman" w:hAnsi="Times New Roman" w:cs="Times New Roman"/>
-          <w:sz w:val="28"/>
-          <w:szCs w:val="28"/>
-        </w:rPr>
-      </w:pPr>
-      <w:r>
-        <w:rPr>
-          <w:rFonts w:ascii="Times New Roman" w:hAnsi="Times New Roman" w:cs="Times New Roman"/>
-          <w:sz w:val="28"/>
-          <w:szCs w:val="28"/>
-        </w:rPr>
-        <w:t xml:space="preserve">1. </w:t>
-      </w:r>
-      <w:r>
-        <w:rPr>
-          <w:rFonts w:ascii="Times New Roman" w:hAnsi="Times New Roman" w:cs="Times New Roman"/>
-          <w:i/>
-          <w:iCs/>
-          <w:sz w:val="28"/>
-          <w:szCs w:val="28"/>
-        </w:rPr>
-        <w:t xml:space="preserve">ТЕОРЕТИЧЕСКАЯ </w:t>
-      </w:r>
-      <w:r>
-        <w:rPr>
-          <w:rFonts w:ascii="Times New Roman" w:hAnsi="Times New Roman" w:cs="Times New Roman"/>
-          <w:i/>
-          <w:iCs/>
-          <w:sz w:val="28"/>
-          <w:szCs w:val="28"/>
-        </w:rPr>
-        <w:t>ГЛАВА</w:t>
-      </w:r>
-      <w:r>
-        <w:rPr>
-          <w:rFonts w:ascii="Times New Roman" w:hAnsi="Times New Roman" w:cs="Times New Roman"/>
-          <w:sz w:val="28"/>
-          <w:szCs w:val="28"/>
-        </w:rPr>
-        <w:t xml:space="preserve"> …......</w:t>
-      </w:r>
-      <w:r>
-        <w:rPr>
-          <w:rFonts w:ascii="Times New Roman" w:hAnsi="Times New Roman" w:cs="Times New Roman"/>
-          <w:sz w:val="28"/>
-          <w:szCs w:val="28"/>
-        </w:rPr>
-        <w:t>………………………………………….</w:t>
-      </w:r>
-      <w:r>
-        <w:rPr>
-          <w:rFonts w:ascii="Times New Roman" w:hAnsi="Times New Roman" w:cs="Times New Roman"/>
-          <w:sz w:val="28"/>
-          <w:szCs w:val="28"/>
-        </w:rPr>
-        <w:t>..</w:t>
-      </w:r>
-      <w:r>
-        <w:rPr>
-          <w:rFonts w:ascii="Times New Roman" w:hAnsi="Times New Roman" w:cs="Times New Roman"/>
-          <w:sz w:val="28"/>
-          <w:szCs w:val="28"/>
-        </w:rPr>
-        <w:t>..........</w:t>
-      </w:r>
-      <w:r>
-        <w:rPr>
-          <w:rFonts w:ascii="Times New Roman" w:hAnsi="Times New Roman" w:cs="Times New Roman"/>
-          <w:sz w:val="28"/>
-          <w:szCs w:val="28"/>
-        </w:rPr>
-        <w:t>10</w:t>
-      </w:r>
-    </w:p>
-    <w:p>
-      <w:pPr>
-        <w:spacing w:after="0" w:line="360" w:lineRule="auto"/>
-        <w:jc w:val="both"/>
-        <w:rPr>
-          <w:rFonts w:ascii="Times New Roman" w:hAnsi="Times New Roman" w:cs="Times New Roman"/>
-          <w:sz w:val="28"/>
-          <w:szCs w:val="28"/>
-        </w:rPr>
-      </w:pPr>
-      <w:r>
-        <w:rPr>
-          <w:rFonts w:ascii="Times New Roman" w:hAnsi="Times New Roman" w:cs="Times New Roman"/>
-          <w:sz w:val="28"/>
-          <w:szCs w:val="28"/>
-        </w:rPr>
-        <w:t xml:space="preserve">1.1. </w:t>
-      </w:r>
-      <w:r>
-        <w:rPr>
-          <w:rFonts w:ascii="Times New Roman" w:hAnsi="Times New Roman" w:cs="Times New Roman"/>
-          <w:i/>
-          <w:iCs/>
-          <w:sz w:val="28"/>
-          <w:szCs w:val="28"/>
-        </w:rPr>
-        <w:t>Первый параграф первой главы</w:t>
-      </w:r>
-      <w:r>
-        <w:rPr>
-          <w:rFonts w:ascii="Times New Roman" w:hAnsi="Times New Roman" w:cs="Times New Roman"/>
-          <w:sz w:val="28"/>
-          <w:szCs w:val="28"/>
-        </w:rPr>
-        <w:t>……………………………………………</w:t>
-      </w:r>
+        <w:t>104</w:t>
+      </w:r>
+    </w:p>
+    <w:p>
+      <w:pPr>
+        <w:spacing w:after="0" w:line="360" w:lineRule="auto"/>
+        <w:jc w:val="both"/>
+        <w:rPr>
+          <w:rFonts w:ascii="Times New Roman" w:hAnsi="Times New Roman" w:cs="Times New Roman"/>
+          <w:sz w:val="28"/>
+          <w:szCs w:val="28"/>
+        </w:rPr>
+      </w:pPr>
+      <w:r>
+        <w:rPr>
+          <w:rFonts w:ascii="Times New Roman" w:hAnsi="Times New Roman" w:cs="Times New Roman"/>
+          <w:sz w:val="28"/>
+          <w:szCs w:val="28"/>
+        </w:rPr>
+        <w:t>ЗАКЛЮЧЕНИ</w:t>
+      </w:r>
+      <w:r>
+        <w:rPr>
+          <w:rFonts w:ascii="Times New Roman" w:hAnsi="Times New Roman" w:cs="Times New Roman"/>
+          <w:sz w:val="28"/>
+          <w:szCs w:val="28"/>
+        </w:rPr>
+        <w:t>Е………………………………………………………………...</w:t>
+      </w:r>
+      <w:r>
+        <w:rPr>
+          <w:rFonts w:ascii="Times New Roman" w:hAnsi="Times New Roman" w:cs="Times New Roman"/>
+          <w:sz w:val="28"/>
+          <w:szCs w:val="28"/>
+        </w:rPr>
+        <w:t>.........</w:t>
+      </w:r>
+      <w:r>
+        <w:rPr>
+          <w:rFonts w:ascii="Times New Roman" w:hAnsi="Times New Roman" w:cs="Times New Roman"/>
+          <w:sz w:val="28"/>
+          <w:szCs w:val="28"/>
+        </w:rPr>
+        <w:t>13</w:t>
+      </w:r>
+      <w:r>
+        <w:rPr>
+          <w:rFonts w:ascii="Times New Roman" w:hAnsi="Times New Roman" w:cs="Times New Roman"/>
+          <w:sz w:val="28"/>
+          <w:szCs w:val="28"/>
+        </w:rPr>
+        <w:t>0</w:t>
+      </w:r>
+    </w:p>
+    <w:p>
+      <w:pPr>
+        <w:spacing w:after="0" w:line="360" w:lineRule="auto"/>
+        <w:jc w:val="both"/>
+        <w:rPr>
+          <w:rFonts w:ascii="Times New Roman" w:hAnsi="Times New Roman" w:cs="Times New Roman"/>
+          <w:sz w:val="28"/>
+          <w:szCs w:val="28"/>
+        </w:rPr>
+      </w:pPr>
+      <w:r>
+        <w:rPr>
+          <w:rFonts w:ascii="Times New Roman" w:hAnsi="Times New Roman" w:cs="Times New Roman"/>
+          <w:sz w:val="28"/>
+          <w:szCs w:val="28"/>
+        </w:rPr>
+        <w:t>СПИСОК СОКРАЩЕНИЙ И УСЛОВНЫХ ОБОЗНАЧЕНИЙ</w:t>
+      </w:r>
+      <w:proofErr w:type="gramStart"/>
+      <w:r>
+        <w:rPr>
+          <w:rFonts w:ascii="Times New Roman" w:hAnsi="Times New Roman" w:cs="Times New Roman"/>
+          <w:sz w:val="28"/>
+          <w:szCs w:val="28"/>
+        </w:rPr>
+        <w:t>*..</w:t>
+      </w:r>
+      <w:proofErr w:type="gramEnd"/>
+      <w:r>
+        <w:rPr>
+          <w:rFonts w:ascii="Times New Roman" w:hAnsi="Times New Roman" w:cs="Times New Roman"/>
+          <w:sz w:val="28"/>
+          <w:szCs w:val="28"/>
+        </w:rPr>
+        <w:t>…</w:t>
+      </w:r>
+      <w:r>
+        <w:rPr>
+          <w:rFonts w:ascii="Times New Roman" w:hAnsi="Times New Roman" w:cs="Times New Roman"/>
+          <w:sz w:val="28"/>
+          <w:szCs w:val="28"/>
+        </w:rPr>
+        <w:t>…..</w:t>
+      </w:r>
+      <w:r>
+        <w:rPr>
+          <w:rFonts w:ascii="Times New Roman" w:hAnsi="Times New Roman" w:cs="Times New Roman"/>
+          <w:sz w:val="28"/>
+          <w:szCs w:val="28"/>
+        </w:rPr>
+        <w:t>……</w:t>
+      </w:r>
+      <w:r>
+        <w:rPr>
+          <w:rFonts w:ascii="Times New Roman" w:hAnsi="Times New Roman" w:cs="Times New Roman"/>
+          <w:sz w:val="28"/>
+          <w:szCs w:val="28"/>
+        </w:rPr>
+        <w:t>……..</w:t>
+      </w:r>
+      <w:r>
+        <w:rPr>
+          <w:rFonts w:ascii="Times New Roman" w:hAnsi="Times New Roman" w:cs="Times New Roman"/>
+          <w:sz w:val="28"/>
+          <w:szCs w:val="28"/>
+        </w:rPr>
+        <w:t>145</w:t>
+      </w:r>
+    </w:p>
+    <w:p>
+      <w:pPr>
+        <w:spacing w:after="0" w:line="360" w:lineRule="auto"/>
+        <w:jc w:val="both"/>
+        <w:rPr>
+          <w:rFonts w:ascii="Times New Roman" w:hAnsi="Times New Roman" w:cs="Times New Roman"/>
+          <w:sz w:val="28"/>
+          <w:szCs w:val="28"/>
+        </w:rPr>
+      </w:pPr>
+      <w:r>
+        <w:rPr>
+          <w:rFonts w:ascii="Times New Roman" w:hAnsi="Times New Roman" w:cs="Times New Roman"/>
+          <w:sz w:val="28"/>
+          <w:szCs w:val="28"/>
+        </w:rPr>
+        <w:t>СЛОВАРЬ ТЕРМИНОВ*………………………………………………………</w:t>
+      </w:r>
+      <w:r>
+        <w:rPr>
+          <w:rFonts w:ascii="Times New Roman" w:hAnsi="Times New Roman" w:cs="Times New Roman"/>
+          <w:sz w:val="28"/>
+          <w:szCs w:val="28"/>
+        </w:rPr>
+        <w:t>……</w:t>
+      </w:r>
+      <w:r>
+        <w:rPr>
+          <w:rFonts w:ascii="Times New Roman" w:hAnsi="Times New Roman" w:cs="Times New Roman"/>
+          <w:sz w:val="28"/>
+          <w:szCs w:val="28"/>
+        </w:rPr>
+        <w:t>147</w:t>
+      </w:r>
+    </w:p>
+    <w:p>
+      <w:pPr>
+        <w:spacing w:after="0" w:line="360" w:lineRule="auto"/>
+        <w:jc w:val="both"/>
+        <w:rPr>
+          <w:rFonts w:ascii="Times New Roman" w:hAnsi="Times New Roman" w:cs="Times New Roman"/>
+          <w:sz w:val="28"/>
+          <w:szCs w:val="28"/>
+        </w:rPr>
+      </w:pPr>
+      <w:r>
+        <w:rPr>
+          <w:rFonts w:ascii="Times New Roman" w:hAnsi="Times New Roman" w:cs="Times New Roman"/>
+          <w:sz w:val="28"/>
+          <w:szCs w:val="28"/>
+        </w:rPr>
+        <w:t>СПИСОК ЛИТЕРАТУРЫ……………………………………………………...</w:t>
+      </w:r>
+      <w:r>
+        <w:rPr>
+          <w:rFonts w:ascii="Times New Roman" w:hAnsi="Times New Roman" w:cs="Times New Roman"/>
+          <w:sz w:val="28"/>
+          <w:szCs w:val="28"/>
+        </w:rPr>
+        <w:t>........</w:t>
+      </w:r>
+      <w:r>
+        <w:rPr>
+          <w:rFonts w:ascii="Times New Roman" w:hAnsi="Times New Roman" w:cs="Times New Roman"/>
+          <w:sz w:val="28"/>
+          <w:szCs w:val="28"/>
+        </w:rPr>
+        <w:t>159</w:t>
+      </w:r>
+    </w:p>
+    <w:p>
+      <w:pPr>
+        <w:spacing w:after="0" w:line="360" w:lineRule="auto"/>
+        <w:jc w:val="both"/>
+        <w:rPr>
+          <w:rFonts w:ascii="Times New Roman" w:hAnsi="Times New Roman" w:cs="Times New Roman"/>
+          <w:sz w:val="28"/>
+          <w:szCs w:val="28"/>
+        </w:rPr>
+      </w:pPr>
+      <w:r>
+        <w:rPr>
+          <w:rFonts w:ascii="Times New Roman" w:hAnsi="Times New Roman" w:cs="Times New Roman"/>
+          <w:sz w:val="28"/>
+          <w:szCs w:val="28"/>
+        </w:rPr>
+        <w:t>СПИСОК ИЛЛЮСТРАТИВНОГО МАТЕРИАЛА*…………………………</w:t>
+      </w:r>
+      <w:r>
+        <w:rPr>
+          <w:rFonts w:ascii="Times New Roman" w:hAnsi="Times New Roman" w:cs="Times New Roman"/>
+          <w:sz w:val="28"/>
+          <w:szCs w:val="28"/>
+        </w:rPr>
+        <w:t>……</w:t>
+      </w:r>
+      <w:r>
+        <w:rPr>
+          <w:rFonts w:ascii="Times New Roman" w:hAnsi="Times New Roman" w:cs="Times New Roman"/>
+          <w:sz w:val="28"/>
+          <w:szCs w:val="28"/>
+        </w:rPr>
+        <w:t>164</w:t>
+      </w:r>
+    </w:p>
+    <w:p>
+      <w:pPr>
+        <w:spacing w:after="0" w:line="360" w:lineRule="auto"/>
+        <w:jc w:val="both"/>
+        <w:rPr>
+          <w:rFonts w:ascii="Times New Roman" w:hAnsi="Times New Roman" w:cs="Times New Roman"/>
+          <w:sz w:val="28"/>
+          <w:szCs w:val="28"/>
+        </w:rPr>
+      </w:pPr>
+      <w:r>
+        <w:rPr>
+          <w:rFonts w:ascii="Times New Roman" w:hAnsi="Times New Roman" w:cs="Times New Roman"/>
+          <w:sz w:val="28"/>
+          <w:szCs w:val="28"/>
+        </w:rPr>
+        <w:t>ПРИЛОЖЕНИЯ*………………………………………………………………</w:t>
+      </w:r>
+      <w:proofErr w:type="gramStart"/>
       <w:r>
         <w:rPr>
           <w:rFonts w:ascii="Times New Roman" w:hAnsi="Times New Roman" w:cs="Times New Roman"/>
@@ -2600,582 +3171,7 @@
         </w:rPr>
         <w:t>…….</w:t>
       </w:r>
-      <w:r>
-        <w:rPr>
-          <w:rFonts w:ascii="Times New Roman" w:hAnsi="Times New Roman" w:cs="Times New Roman"/>
-          <w:sz w:val="28"/>
-          <w:szCs w:val="28"/>
-        </w:rPr>
-        <w:t>10</w:t>
-      </w:r>
-    </w:p>
-    <w:p>
-      <w:pPr>
-        <w:spacing w:after="0" w:line="360" w:lineRule="auto"/>
-        <w:jc w:val="both"/>
-        <w:rPr>
-          <w:rFonts w:ascii="Times New Roman" w:hAnsi="Times New Roman" w:cs="Times New Roman"/>
-          <w:sz w:val="28"/>
-          <w:szCs w:val="28"/>
-        </w:rPr>
-      </w:pPr>
-      <w:r>
-        <w:rPr>
-          <w:rFonts w:ascii="Times New Roman" w:hAnsi="Times New Roman" w:cs="Times New Roman"/>
-          <w:sz w:val="28"/>
-          <w:szCs w:val="28"/>
-        </w:rPr>
-        <w:t xml:space="preserve">1.2. </w:t>
-      </w:r>
-      <w:r>
-        <w:rPr>
-          <w:rFonts w:ascii="Times New Roman" w:hAnsi="Times New Roman" w:cs="Times New Roman"/>
-          <w:i/>
-          <w:iCs/>
-          <w:sz w:val="28"/>
-          <w:szCs w:val="28"/>
-        </w:rPr>
-        <w:t>Второй параграф первой главы</w:t>
-      </w:r>
-      <w:r>
-        <w:rPr>
-          <w:rFonts w:ascii="Times New Roman" w:hAnsi="Times New Roman" w:cs="Times New Roman"/>
-          <w:sz w:val="28"/>
-          <w:szCs w:val="28"/>
-        </w:rPr>
-        <w:t>……………………………………………</w:t>
-      </w:r>
-      <w:r>
-        <w:rPr>
-          <w:rFonts w:ascii="Times New Roman" w:hAnsi="Times New Roman" w:cs="Times New Roman"/>
-          <w:sz w:val="28"/>
-          <w:szCs w:val="28"/>
-        </w:rPr>
-        <w:t>…….</w:t>
-      </w:r>
-      <w:r>
-        <w:rPr>
-          <w:rFonts w:ascii="Times New Roman" w:hAnsi="Times New Roman" w:cs="Times New Roman"/>
-          <w:sz w:val="28"/>
-          <w:szCs w:val="28"/>
-        </w:rPr>
-        <w:t xml:space="preserve">36 </w:t>
-      </w:r>
-    </w:p>
-    <w:p>
-      <w:pPr>
-        <w:spacing w:after="0" w:line="360" w:lineRule="auto"/>
-        <w:jc w:val="both"/>
-        <w:rPr>
-          <w:rFonts w:ascii="Times New Roman" w:hAnsi="Times New Roman" w:cs="Times New Roman"/>
-          <w:sz w:val="28"/>
-          <w:szCs w:val="28"/>
-        </w:rPr>
-      </w:pPr>
-      <w:r>
-        <w:rPr>
-          <w:rFonts w:ascii="Times New Roman" w:hAnsi="Times New Roman" w:cs="Times New Roman"/>
-          <w:sz w:val="28"/>
-          <w:szCs w:val="28"/>
-        </w:rPr>
-        <w:t>1.3. …………………….</w:t>
-      </w:r>
-    </w:p>
-    <w:p>
-      <w:pPr>
-        <w:spacing w:after="0" w:line="360" w:lineRule="auto"/>
-        <w:jc w:val="both"/>
-        <w:rPr>
-          <w:rFonts w:ascii="Times New Roman" w:hAnsi="Times New Roman" w:cs="Times New Roman"/>
-          <w:sz w:val="28"/>
-          <w:szCs w:val="28"/>
-        </w:rPr>
-      </w:pPr>
-      <w:r>
-        <w:rPr>
-          <w:rFonts w:ascii="Times New Roman" w:hAnsi="Times New Roman" w:cs="Times New Roman"/>
-          <w:sz w:val="28"/>
-          <w:szCs w:val="28"/>
-        </w:rPr>
-        <w:t>2. ПРАКТИЧЕСКАЯ ГЛАВА…………………………………………………...</w:t>
-      </w:r>
-      <w:r>
-        <w:rPr>
-          <w:rFonts w:ascii="Times New Roman" w:hAnsi="Times New Roman" w:cs="Times New Roman"/>
-          <w:sz w:val="28"/>
-          <w:szCs w:val="28"/>
-        </w:rPr>
-        <w:t>........</w:t>
-      </w:r>
-      <w:r>
-        <w:rPr>
-          <w:rFonts w:ascii="Times New Roman" w:hAnsi="Times New Roman" w:cs="Times New Roman"/>
-          <w:sz w:val="28"/>
-          <w:szCs w:val="28"/>
-        </w:rPr>
-        <w:t>60</w:t>
-      </w:r>
-    </w:p>
-    <w:p>
-      <w:pPr>
-        <w:spacing w:after="0" w:line="360" w:lineRule="auto"/>
-        <w:jc w:val="both"/>
-        <w:rPr>
-          <w:rFonts w:ascii="Times New Roman" w:hAnsi="Times New Roman" w:cs="Times New Roman"/>
-          <w:sz w:val="28"/>
-          <w:szCs w:val="28"/>
-        </w:rPr>
-      </w:pPr>
-      <w:r>
-        <w:rPr>
-          <w:rFonts w:ascii="Times New Roman" w:hAnsi="Times New Roman" w:cs="Times New Roman"/>
-          <w:sz w:val="28"/>
-          <w:szCs w:val="28"/>
-        </w:rPr>
-        <w:t xml:space="preserve">2.1. </w:t>
-      </w:r>
-      <w:r>
-        <w:rPr>
-          <w:rFonts w:ascii="Times New Roman" w:hAnsi="Times New Roman" w:cs="Times New Roman"/>
-          <w:i/>
-          <w:iCs/>
-          <w:sz w:val="28"/>
-          <w:szCs w:val="28"/>
-        </w:rPr>
-        <w:t>Первый параграф второй главы</w:t>
-      </w:r>
-      <w:r>
-        <w:rPr>
-          <w:rFonts w:ascii="Times New Roman" w:hAnsi="Times New Roman" w:cs="Times New Roman"/>
-          <w:sz w:val="28"/>
-          <w:szCs w:val="28"/>
-        </w:rPr>
-        <w:t>……………………………………………</w:t>
-      </w:r>
-      <w:r>
-        <w:rPr>
-          <w:rFonts w:ascii="Times New Roman" w:hAnsi="Times New Roman" w:cs="Times New Roman"/>
-          <w:sz w:val="28"/>
-          <w:szCs w:val="28"/>
-        </w:rPr>
-        <w:t>……</w:t>
-      </w:r>
-      <w:r>
-        <w:rPr>
-          <w:rFonts w:ascii="Times New Roman" w:hAnsi="Times New Roman" w:cs="Times New Roman"/>
-          <w:sz w:val="28"/>
-          <w:szCs w:val="28"/>
-        </w:rPr>
-        <w:t>60</w:t>
-      </w:r>
-    </w:p>
-    <w:p>
-      <w:pPr>
-        <w:spacing w:after="0" w:line="360" w:lineRule="auto"/>
-        <w:jc w:val="both"/>
-        <w:rPr>
-          <w:rFonts w:ascii="Times New Roman" w:hAnsi="Times New Roman" w:cs="Times New Roman"/>
-          <w:sz w:val="28"/>
-          <w:szCs w:val="28"/>
-        </w:rPr>
-      </w:pPr>
-      <w:r>
-        <w:rPr>
-          <w:rFonts w:ascii="Times New Roman" w:hAnsi="Times New Roman" w:cs="Times New Roman"/>
-          <w:sz w:val="28"/>
-          <w:szCs w:val="28"/>
-        </w:rPr>
-        <w:t xml:space="preserve">2.2. </w:t>
-      </w:r>
-      <w:r>
-        <w:rPr>
-          <w:rFonts w:ascii="Times New Roman" w:hAnsi="Times New Roman" w:cs="Times New Roman"/>
-          <w:i/>
-          <w:iCs/>
-          <w:sz w:val="28"/>
-          <w:szCs w:val="28"/>
-        </w:rPr>
-        <w:t>Второй параграф второй главы</w:t>
-      </w:r>
-      <w:r>
-        <w:rPr>
-          <w:rFonts w:ascii="Times New Roman" w:hAnsi="Times New Roman" w:cs="Times New Roman"/>
-          <w:sz w:val="28"/>
-          <w:szCs w:val="28"/>
-        </w:rPr>
-        <w:t>……………………………………………</w:t>
-      </w:r>
-      <w:r>
-        <w:rPr>
-          <w:rFonts w:ascii="Times New Roman" w:hAnsi="Times New Roman" w:cs="Times New Roman"/>
-          <w:sz w:val="28"/>
-          <w:szCs w:val="28"/>
-        </w:rPr>
-        <w:t>……</w:t>
-      </w:r>
-      <w:r>
-        <w:rPr>
-          <w:rFonts w:ascii="Times New Roman" w:hAnsi="Times New Roman" w:cs="Times New Roman"/>
-          <w:sz w:val="28"/>
-          <w:szCs w:val="28"/>
-        </w:rPr>
-        <w:t>73</w:t>
-      </w:r>
-    </w:p>
-    <w:p>
-      <w:pPr>
-        <w:spacing w:after="0" w:line="360" w:lineRule="auto"/>
-        <w:jc w:val="both"/>
-        <w:rPr>
-          <w:rFonts w:ascii="Times New Roman" w:hAnsi="Times New Roman" w:cs="Times New Roman"/>
-          <w:sz w:val="28"/>
-          <w:szCs w:val="28"/>
-        </w:rPr>
-      </w:pPr>
-      <w:r>
-        <w:rPr>
-          <w:rFonts w:ascii="Times New Roman" w:hAnsi="Times New Roman" w:cs="Times New Roman"/>
-          <w:sz w:val="28"/>
-          <w:szCs w:val="28"/>
-        </w:rPr>
-        <w:t>2.3. ………….</w:t>
-      </w:r>
-    </w:p>
-    <w:p>
-      <w:pPr>
-        <w:spacing w:after="0" w:line="360" w:lineRule="auto"/>
-        <w:jc w:val="both"/>
-        <w:rPr>
-          <w:rFonts w:ascii="Times New Roman" w:hAnsi="Times New Roman" w:cs="Times New Roman"/>
-          <w:sz w:val="28"/>
-          <w:szCs w:val="28"/>
-        </w:rPr>
-      </w:pPr>
-      <w:r>
-        <w:rPr>
-          <w:rFonts w:ascii="Times New Roman" w:hAnsi="Times New Roman" w:cs="Times New Roman"/>
-          <w:sz w:val="28"/>
-          <w:szCs w:val="28"/>
-        </w:rPr>
-        <w:t>2.4. …………..</w:t>
-      </w:r>
-    </w:p>
-    <w:p>
-      <w:pPr>
-        <w:spacing w:after="0" w:line="360" w:lineRule="auto"/>
-        <w:jc w:val="both"/>
-        <w:rPr>
-          <w:rFonts w:ascii="Times New Roman" w:hAnsi="Times New Roman" w:cs="Times New Roman"/>
-          <w:sz w:val="28"/>
-          <w:szCs w:val="28"/>
-        </w:rPr>
-      </w:pPr>
-      <w:r>
-        <w:rPr>
-          <w:rFonts w:ascii="Times New Roman" w:hAnsi="Times New Roman" w:cs="Times New Roman"/>
-          <w:sz w:val="28"/>
-          <w:szCs w:val="28"/>
-        </w:rPr>
-        <w:t>3. ТРЕТЬЯ ГЛАВА (</w:t>
-      </w:r>
-      <w:r>
-        <w:rPr>
-          <w:rFonts w:ascii="Times New Roman" w:hAnsi="Times New Roman" w:cs="Times New Roman"/>
-          <w:sz w:val="28"/>
-          <w:szCs w:val="28"/>
-        </w:rPr>
-        <w:t>при наличии</w:t>
-      </w:r>
-      <w:r>
-        <w:rPr>
-          <w:rFonts w:ascii="Times New Roman" w:hAnsi="Times New Roman" w:cs="Times New Roman"/>
-          <w:sz w:val="28"/>
-          <w:szCs w:val="28"/>
-        </w:rPr>
-        <w:t>)</w:t>
-      </w:r>
-      <w:r>
-        <w:rPr>
-          <w:rFonts w:ascii="Times New Roman" w:hAnsi="Times New Roman" w:cs="Times New Roman"/>
-          <w:sz w:val="28"/>
-          <w:szCs w:val="28"/>
-        </w:rPr>
-        <w:t>……</w:t>
-      </w:r>
-      <w:r>
-        <w:rPr>
-          <w:rFonts w:ascii="Times New Roman" w:hAnsi="Times New Roman" w:cs="Times New Roman"/>
-          <w:sz w:val="28"/>
-          <w:szCs w:val="28"/>
-        </w:rPr>
-        <w:t>………………………………………</w:t>
-      </w:r>
-      <w:r>
-        <w:rPr>
-          <w:rFonts w:ascii="Times New Roman" w:hAnsi="Times New Roman" w:cs="Times New Roman"/>
-          <w:sz w:val="28"/>
-          <w:szCs w:val="28"/>
-        </w:rPr>
-        <w:t>……..</w:t>
-      </w:r>
-      <w:r>
-        <w:rPr>
-          <w:rFonts w:ascii="Times New Roman" w:hAnsi="Times New Roman" w:cs="Times New Roman"/>
-          <w:sz w:val="28"/>
-          <w:szCs w:val="28"/>
-        </w:rPr>
-        <w:t>104</w:t>
-      </w:r>
-    </w:p>
-    <w:p>
-      <w:pPr>
-        <w:spacing w:after="0" w:line="360" w:lineRule="auto"/>
-        <w:jc w:val="both"/>
-        <w:rPr>
-          <w:rFonts w:ascii="Times New Roman" w:hAnsi="Times New Roman" w:cs="Times New Roman"/>
-          <w:sz w:val="28"/>
-          <w:szCs w:val="28"/>
-        </w:rPr>
-      </w:pPr>
-      <w:r>
-        <w:rPr>
-          <w:rFonts w:ascii="Times New Roman" w:hAnsi="Times New Roman" w:cs="Times New Roman"/>
-          <w:sz w:val="28"/>
-          <w:szCs w:val="28"/>
-        </w:rPr>
-        <w:t>ЗАКЛЮЧЕНИ</w:t>
-      </w:r>
-      <w:r>
-        <w:rPr>
-          <w:rFonts w:ascii="Times New Roman" w:hAnsi="Times New Roman" w:cs="Times New Roman"/>
-          <w:sz w:val="28"/>
-          <w:szCs w:val="28"/>
-        </w:rPr>
-        <w:t>Е………………………………………………………………...</w:t>
-      </w:r>
-      <w:r>
-        <w:rPr>
-          <w:rFonts w:ascii="Times New Roman" w:hAnsi="Times New Roman" w:cs="Times New Roman"/>
-          <w:sz w:val="28"/>
-          <w:szCs w:val="28"/>
-        </w:rPr>
-        <w:t>.........</w:t>
-      </w:r>
-      <w:r>
-        <w:rPr>
-          <w:rFonts w:ascii="Times New Roman" w:hAnsi="Times New Roman" w:cs="Times New Roman"/>
-          <w:sz w:val="28"/>
-          <w:szCs w:val="28"/>
-        </w:rPr>
-        <w:t>13</w:t>
-      </w:r>
-      <w:r>
-        <w:rPr>
-          <w:rFonts w:ascii="Times New Roman" w:hAnsi="Times New Roman" w:cs="Times New Roman"/>
-          <w:sz w:val="28"/>
-          <w:szCs w:val="28"/>
-        </w:rPr>
-        <w:t>0</w:t>
-      </w:r>
-    </w:p>
-    <w:p>
-      <w:pPr>
-        <w:spacing w:after="0" w:line="360" w:lineRule="auto"/>
-        <w:jc w:val="both"/>
-        <w:rPr>
-          <w:rFonts w:ascii="Times New Roman" w:hAnsi="Times New Roman" w:cs="Times New Roman"/>
-          <w:sz w:val="28"/>
-          <w:szCs w:val="28"/>
-        </w:rPr>
-      </w:pPr>
-      <w:r>
-        <w:rPr>
-          <w:rFonts w:ascii="Times New Roman" w:hAnsi="Times New Roman" w:cs="Times New Roman"/>
-          <w:sz w:val="28"/>
-          <w:szCs w:val="28"/>
-        </w:rPr>
-        <w:t>СПИСОК СОКРАЩЕНИЙ И УСЛОВНЫХ ОБОЗНАЧЕНИЙ</w:t>
-      </w:r>
-      <w:r>
-        <w:rPr>
-          <w:rFonts w:ascii="Times New Roman" w:hAnsi="Times New Roman" w:cs="Times New Roman"/>
-          <w:sz w:val="28"/>
-          <w:szCs w:val="28"/>
-        </w:rPr>
-        <w:t>*..</w:t>
-      </w:r>
-      <w:r>
-        <w:rPr>
-          <w:rFonts w:ascii="Times New Roman" w:hAnsi="Times New Roman" w:cs="Times New Roman"/>
-          <w:sz w:val="28"/>
-          <w:szCs w:val="28"/>
-        </w:rPr>
-        <w:t>…</w:t>
-      </w:r>
-      <w:r>
-        <w:rPr>
-          <w:rFonts w:ascii="Times New Roman" w:hAnsi="Times New Roman" w:cs="Times New Roman"/>
-          <w:sz w:val="28"/>
-          <w:szCs w:val="28"/>
-        </w:rPr>
-        <w:t>…..</w:t>
-      </w:r>
-      <w:r>
-        <w:rPr>
-          <w:rFonts w:ascii="Times New Roman" w:hAnsi="Times New Roman" w:cs="Times New Roman"/>
-          <w:sz w:val="28"/>
-          <w:szCs w:val="28"/>
-        </w:rPr>
-        <w:t>……</w:t>
-      </w:r>
-      <w:r>
-        <w:rPr>
-          <w:rFonts w:ascii="Times New Roman" w:hAnsi="Times New Roman" w:cs="Times New Roman"/>
-          <w:sz w:val="28"/>
-          <w:szCs w:val="28"/>
-        </w:rPr>
-        <w:t>……..</w:t>
-      </w:r>
-      <w:r>
-        <w:rPr>
-          <w:rFonts w:ascii="Times New Roman" w:hAnsi="Times New Roman" w:cs="Times New Roman"/>
-          <w:sz w:val="28"/>
-          <w:szCs w:val="28"/>
-        </w:rPr>
-        <w:t>145</w:t>
-      </w:r>
-    </w:p>
-    <w:p>
-      <w:pPr>
-        <w:spacing w:after="0" w:line="360" w:lineRule="auto"/>
-        <w:jc w:val="both"/>
-        <w:rPr>
-          <w:rFonts w:ascii="Times New Roman" w:hAnsi="Times New Roman" w:cs="Times New Roman"/>
-          <w:sz w:val="28"/>
-          <w:szCs w:val="28"/>
-        </w:rPr>
-      </w:pPr>
-      <w:r>
-        <w:rPr>
-          <w:rFonts w:ascii="Times New Roman" w:hAnsi="Times New Roman" w:cs="Times New Roman"/>
-          <w:sz w:val="28"/>
-          <w:szCs w:val="28"/>
-        </w:rPr>
-        <w:t>СЛОВАРЬ ТЕРМИНОВ*………………………………………………………</w:t>
-      </w:r>
-      <w:r>
-        <w:rPr>
-          <w:rFonts w:ascii="Times New Roman" w:hAnsi="Times New Roman" w:cs="Times New Roman"/>
-          <w:sz w:val="28"/>
-          <w:szCs w:val="28"/>
-        </w:rPr>
-        <w:t>……</w:t>
-      </w:r>
-      <w:r>
-        <w:rPr>
-          <w:rFonts w:ascii="Times New Roman" w:hAnsi="Times New Roman" w:cs="Times New Roman"/>
-          <w:sz w:val="28"/>
-          <w:szCs w:val="28"/>
-        </w:rPr>
-        <w:t>147</w:t>
-      </w:r>
-    </w:p>
-    <w:p>
-      <w:pPr>
-        <w:spacing w:after="0" w:line="360" w:lineRule="auto"/>
-        <w:jc w:val="both"/>
-        <w:rPr>
-          <w:rFonts w:ascii="Times New Roman" w:hAnsi="Times New Roman" w:cs="Times New Roman"/>
-          <w:sz w:val="28"/>
-          <w:szCs w:val="28"/>
-        </w:rPr>
-      </w:pPr>
-      <w:r>
-        <w:rPr>
-          <w:rFonts w:ascii="Times New Roman" w:hAnsi="Times New Roman" w:cs="Times New Roman"/>
-          <w:sz w:val="28"/>
-          <w:szCs w:val="28"/>
-        </w:rPr>
-        <w:t>СПИСОК ЛИТЕРАТУРЫ……………………………………………………...</w:t>
-      </w:r>
-      <w:r>
-        <w:rPr>
-          <w:rFonts w:ascii="Times New Roman" w:hAnsi="Times New Roman" w:cs="Times New Roman"/>
-          <w:sz w:val="28"/>
-          <w:szCs w:val="28"/>
-        </w:rPr>
-        <w:t>........</w:t>
-      </w:r>
-      <w:r>
-        <w:rPr>
-          <w:rFonts w:ascii="Times New Roman" w:hAnsi="Times New Roman" w:cs="Times New Roman"/>
-          <w:sz w:val="28"/>
-          <w:szCs w:val="28"/>
-        </w:rPr>
-        <w:t>159</w:t>
-      </w:r>
-    </w:p>
-    <w:p>
-      <w:pPr>
-        <w:spacing w:after="0" w:line="360" w:lineRule="auto"/>
-        <w:jc w:val="both"/>
-        <w:rPr>
-          <w:rFonts w:ascii="Times New Roman" w:hAnsi="Times New Roman" w:cs="Times New Roman"/>
-          <w:sz w:val="28"/>
-          <w:szCs w:val="28"/>
-        </w:rPr>
-      </w:pPr>
-      <w:r>
-        <w:rPr>
-          <w:rFonts w:ascii="Times New Roman" w:hAnsi="Times New Roman" w:cs="Times New Roman"/>
-          <w:sz w:val="28"/>
-          <w:szCs w:val="28"/>
-        </w:rPr>
-        <w:t>СПИСОК ИЛЛЮСТРАТИВНОГО МАТЕРИАЛА*…………………………</w:t>
-      </w:r>
-      <w:r>
-        <w:rPr>
-          <w:rFonts w:ascii="Times New Roman" w:hAnsi="Times New Roman" w:cs="Times New Roman"/>
-          <w:sz w:val="28"/>
-          <w:szCs w:val="28"/>
-        </w:rPr>
-        <w:t>……</w:t>
-      </w:r>
-      <w:r>
-        <w:rPr>
-          <w:rFonts w:ascii="Times New Roman" w:hAnsi="Times New Roman" w:cs="Times New Roman"/>
-          <w:sz w:val="28"/>
-          <w:szCs w:val="28"/>
-        </w:rPr>
-        <w:t>164</w:t>
-      </w:r>
-    </w:p>
-    <w:p>
-      <w:pPr>
-        <w:spacing w:after="0" w:line="360" w:lineRule="auto"/>
-        <w:jc w:val="both"/>
-        <w:rPr>
-          <w:rFonts w:ascii="Times New Roman" w:hAnsi="Times New Roman" w:cs="Times New Roman"/>
-          <w:sz w:val="28"/>
-          <w:szCs w:val="28"/>
-        </w:rPr>
-      </w:pPr>
-      <w:r>
-        <w:rPr>
-          <w:rFonts w:ascii="Times New Roman" w:hAnsi="Times New Roman" w:cs="Times New Roman"/>
-          <w:sz w:val="28"/>
-          <w:szCs w:val="28"/>
-        </w:rPr>
-        <w:t>ПРИЛОЖЕНИЯ*………………………………………………………………</w:t>
-      </w:r>
-      <w:r>
-        <w:rPr>
-          <w:rFonts w:ascii="Times New Roman" w:hAnsi="Times New Roman" w:cs="Times New Roman"/>
-          <w:sz w:val="28"/>
-          <w:szCs w:val="28"/>
-        </w:rPr>
-        <w:t>…….</w:t>
-      </w:r>
+      <w:proofErr w:type="gramEnd"/>
       <w:r>
         <w:rPr>
           <w:rFonts w:ascii="Times New Roman" w:hAnsi="Times New Roman" w:cs="Times New Roman"/>
@@ -3806,6 +3802,7 @@
           <w:szCs w:val="28"/>
         </w:rPr>
       </w:pPr>
+      <w:proofErr w:type="gramStart"/>
       <w:r>
         <w:rPr>
           <w:rFonts w:ascii="Times New Roman" w:hAnsi="Times New Roman" w:cs="Times New Roman"/>
@@ -3815,7 +3812,19 @@
           <w:sz w:val="28"/>
           <w:szCs w:val="28"/>
         </w:rPr>
-        <w:t>4…..</w:t>
+        <w:t>4….</w:t>
+      </w:r>
+      <w:proofErr w:type="gramEnd"/>
+      <w:r>
+        <w:rPr>
+          <w:rFonts w:ascii="Times New Roman" w:hAnsi="Times New Roman" w:cs="Times New Roman"/>
+          <w:i/>
+          <w:iCs/>
+          <w:color w:val="2F5496" w:themeColor="accent1" w:themeShade="BF"/>
+          <w:sz w:val="28"/>
+          <w:szCs w:val="28"/>
+        </w:rPr>
+        <w:t>.</w:t>
       </w:r>
     </w:p>
     <w:p>
@@ -4326,6 +4335,7 @@
           <w:szCs w:val="28"/>
         </w:rPr>
       </w:pPr>
+      <w:proofErr w:type="gramStart"/>
       <w:r>
         <w:rPr>
           <w:rFonts w:ascii="Times New Roman" w:hAnsi="Times New Roman" w:cs="Times New Roman"/>
@@ -4335,7 +4345,19 @@
           <w:sz w:val="28"/>
           <w:szCs w:val="28"/>
         </w:rPr>
-        <w:t>4…..</w:t>
+        <w:t>4….</w:t>
+      </w:r>
+      <w:proofErr w:type="gramEnd"/>
+      <w:r>
+        <w:rPr>
+          <w:rFonts w:ascii="Times New Roman" w:hAnsi="Times New Roman" w:cs="Times New Roman"/>
+          <w:i/>
+          <w:iCs/>
+          <w:color w:val="2F5496" w:themeColor="accent1" w:themeShade="BF"/>
+          <w:sz w:val="28"/>
+          <w:szCs w:val="28"/>
+        </w:rPr>
+        <w:t>.</w:t>
       </w:r>
     </w:p>
     <w:p>
@@ -4587,7 +4609,31 @@
           <w:sz w:val="28"/>
           <w:szCs w:val="28"/>
         </w:rPr>
-        <w:t>При решении поставленных задач использовались следующие методы:….;</w:t>
+        <w:t xml:space="preserve">При решении поставленных задач использовались следующие </w:t>
+      </w:r>
+      <w:proofErr w:type="gramStart"/>
+      <w:r>
+        <w:rPr>
+          <w:rFonts w:ascii="Times New Roman" w:hAnsi="Times New Roman" w:cs="Times New Roman"/>
+          <w:i/>
+          <w:iCs/>
+          <w:color w:val="2F5496" w:themeColor="accent1" w:themeShade="BF"/>
+          <w:sz w:val="28"/>
+          <w:szCs w:val="28"/>
+        </w:rPr>
+        <w:t>методы:…</w:t>
+      </w:r>
+      <w:proofErr w:type="gramEnd"/>
+      <w:r>
+        <w:rPr>
+          <w:rFonts w:ascii="Times New Roman" w:hAnsi="Times New Roman" w:cs="Times New Roman"/>
+          <w:i/>
+          <w:iCs/>
+          <w:color w:val="2F5496" w:themeColor="accent1" w:themeShade="BF"/>
+          <w:sz w:val="28"/>
+          <w:szCs w:val="28"/>
+        </w:rPr>
+        <w:t>.;</w:t>
       </w:r>
     </w:p>
     <w:p>
@@ -12077,6 +12123,7 @@
         <w:t xml:space="preserve">, И.В. Особенности регулирования труда творческих работников театров: </w:t>
       </w:r>
       <w:proofErr w:type="spellStart"/>
+      <w:proofErr w:type="gramStart"/>
       <w:r>
         <w:rPr>
           <w:rFonts w:ascii="Times New Roman" w:hAnsi="Times New Roman" w:cs="Times New Roman"/>
@@ -12096,7 +12143,18 @@
           <w:sz w:val="28"/>
           <w:szCs w:val="28"/>
         </w:rPr>
-        <w:t>.... канд. юрид. наук: 12.00.05/</w:t>
+        <w:t>....</w:t>
+      </w:r>
+      <w:proofErr w:type="gramEnd"/>
+      <w:r>
+        <w:rPr>
+          <w:rFonts w:ascii="Times New Roman" w:hAnsi="Times New Roman" w:cs="Times New Roman"/>
+          <w:i/>
+          <w:iCs/>
+          <w:sz w:val="28"/>
+          <w:szCs w:val="28"/>
+        </w:rPr>
+        <w:t xml:space="preserve"> канд. юрид. наук: 12.00.05/</w:t>
       </w:r>
       <w:proofErr w:type="spellStart"/>
       <w:r>
@@ -12145,6 +12203,7 @@
         <w:t xml:space="preserve">Покровский, А.В. Устранимые особенности решений эллиптических уравнений: </w:t>
       </w:r>
       <w:proofErr w:type="spellStart"/>
+      <w:proofErr w:type="gramStart"/>
       <w:r>
         <w:rPr>
           <w:rFonts w:ascii="Times New Roman" w:hAnsi="Times New Roman" w:cs="Times New Roman"/>
@@ -12164,7 +12223,18 @@
           <w:sz w:val="28"/>
           <w:szCs w:val="28"/>
         </w:rPr>
-        <w:t>.... д-ра физ.-мат. наук: 01.01.01/Покровский Андрей Владимирович. - М., 2008. - 178 с.</w:t>
+        <w:t>....</w:t>
+      </w:r>
+      <w:proofErr w:type="gramEnd"/>
+      <w:r>
+        <w:rPr>
+          <w:rFonts w:ascii="Times New Roman" w:hAnsi="Times New Roman" w:cs="Times New Roman"/>
+          <w:i/>
+          <w:iCs/>
+          <w:sz w:val="28"/>
+          <w:szCs w:val="28"/>
+        </w:rPr>
+        <w:t xml:space="preserve"> д-ра физ.-мат. наук: 01.01.01/Покровский Андрей Владимирович. - М., 2008. - 178 с.</w:t>
       </w:r>
     </w:p>
     <w:p>
@@ -12265,6 +12335,7 @@
         <w:t xml:space="preserve">. </w:t>
       </w:r>
       <w:proofErr w:type="spellStart"/>
+      <w:proofErr w:type="gramStart"/>
       <w:r>
         <w:rPr>
           <w:rFonts w:ascii="Times New Roman" w:hAnsi="Times New Roman" w:cs="Times New Roman"/>
@@ -12284,7 +12355,18 @@
           <w:sz w:val="28"/>
           <w:szCs w:val="28"/>
         </w:rPr>
-        <w:t>.... канд. мед. наук: 14.00.33/Сиротко Владимир Викторович. - М., 2006. - 17 с.</w:t>
+        <w:t>....</w:t>
+      </w:r>
+      <w:proofErr w:type="gramEnd"/>
+      <w:r>
+        <w:rPr>
+          <w:rFonts w:ascii="Times New Roman" w:hAnsi="Times New Roman" w:cs="Times New Roman"/>
+          <w:i/>
+          <w:iCs/>
+          <w:sz w:val="28"/>
+          <w:szCs w:val="28"/>
+        </w:rPr>
+        <w:t xml:space="preserve"> канд. мед. наук: 14.00.33/Сиротко Владимир Викторович. - М., 2006. - 17 с.</w:t>
       </w:r>
     </w:p>
     <w:p>
@@ -12333,6 +12415,7 @@
         <w:t xml:space="preserve">. </w:t>
       </w:r>
       <w:proofErr w:type="spellStart"/>
+      <w:proofErr w:type="gramStart"/>
       <w:r>
         <w:rPr>
           <w:rFonts w:ascii="Times New Roman" w:hAnsi="Times New Roman" w:cs="Times New Roman"/>
@@ -12352,7 +12435,18 @@
           <w:sz w:val="28"/>
           <w:szCs w:val="28"/>
         </w:rPr>
-        <w:t>.... канд. филол. наук: 10.01.01/Лукина Валентина Александровна. - СПб., 2006. - 26 с.</w:t>
+        <w:t>....</w:t>
+      </w:r>
+      <w:proofErr w:type="gramEnd"/>
+      <w:r>
+        <w:rPr>
+          <w:rFonts w:ascii="Times New Roman" w:hAnsi="Times New Roman" w:cs="Times New Roman"/>
+          <w:i/>
+          <w:iCs/>
+          <w:sz w:val="28"/>
+          <w:szCs w:val="28"/>
+        </w:rPr>
+        <w:t xml:space="preserve"> канд. филол. наук: 10.01.01/Лукина Валентина Александровна. - СПб., 2006. - 26 с.</w:t>
       </w:r>
     </w:p>
     <w:p>

</xml_diff>